<commit_message>
Spell-checking, etc, on the report.
</commit_message>
<xml_diff>
--- a/documentation/Report.docx
+++ b/documentation/Report.docx
@@ -129,7 +129,16 @@
         <w:t>Once a player disconnects, their blob remains in the location they were in.</w:t>
       </w:r>
       <w:r>
-        <w:t xml:space="preserve"> Other players can then consume this blob. Players can also be consumed by this blob, so they need to be careful of it.</w:t>
+        <w:t xml:space="preserve"> Other players can then consume this blob. </w:t>
+      </w:r>
+      <w:r>
+        <w:t>If the</w:t>
+      </w:r>
+      <w:r>
+        <w:t xml:space="preserve"> blog is of a certain size, there is a chance the player eating it could explode as consuming too much too quickly can cause players to explode</w:t>
+      </w:r>
+      <w:r>
+        <w:t>.</w:t>
       </w:r>
     </w:p>
     <w:p>
@@ -145,7 +154,13 @@
         <w:t xml:space="preserve"> way players interact: players can give other players part of themselves, but players consuming parts of other players too quickly will risk exploding, which is indicated by a progress bar appearing below the player.</w:t>
       </w:r>
       <w:r>
-        <w:t xml:space="preserve"> Players also have the ability to speed-boost to catch other players; agar.io prefers to allow to split apart, with the split part being propelled at some velocity to catch a player.</w:t>
+        <w:t xml:space="preserve"> Players also have the ability to speed-boost to catch other players; agar.io prefers to allow </w:t>
+      </w:r>
+      <w:r>
+        <w:t xml:space="preserve">players </w:t>
+      </w:r>
+      <w:r>
+        <w:t>to split apart, with the split part being propelled at some velocity to catch a player.</w:t>
       </w:r>
     </w:p>
     <w:p>
@@ -159,6 +174,7 @@
         <w:rPr>
           <w:lang w:val="en-US"/>
         </w:rPr>
+        <w:lastRenderedPageBreak/>
         <w:t>Storyboard</w:t>
       </w:r>
     </w:p>
@@ -219,7 +235,6 @@
         <w:rPr>
           <w:noProof/>
         </w:rPr>
-        <w:lastRenderedPageBreak/>
         <w:drawing>
           <wp:inline distT="0" distB="0" distL="0" distR="0" wp14:anchorId="3086F18D" wp14:editId="47D708D3">
             <wp:extent cx="5731510" cy="2889885"/>
@@ -267,6 +282,7 @@
         <w:rPr>
           <w:noProof/>
         </w:rPr>
+        <w:lastRenderedPageBreak/>
         <w:drawing>
           <wp:inline distT="0" distB="0" distL="0" distR="0" wp14:anchorId="123084F5" wp14:editId="50DB4053">
             <wp:extent cx="5731510" cy="2904490"/>
@@ -392,6 +408,12 @@
         <w:rPr>
           <w:lang w:val="en-US"/>
         </w:rPr>
+        <w:t>e</w:t>
+      </w:r>
+      <w:r>
+        <w:rPr>
+          <w:lang w:val="en-US"/>
+        </w:rPr>
         <w:t>; and a</w:t>
       </w:r>
       <w:r>
@@ -432,6 +454,13 @@
         </w:rPr>
         <w:t xml:space="preserve"> </w:t>
       </w:r>
+    </w:p>
+    <w:p>
+      <w:pPr>
+        <w:rPr>
+          <w:lang w:val="en-US"/>
+        </w:rPr>
+      </w:pPr>
       <w:proofErr w:type="spellStart"/>
       <w:r>
         <w:rPr>
@@ -678,11 +707,7 @@
         <w:t>flush</w:t>
       </w:r>
       <w:r>
-        <w:t xml:space="preserve"> method is called, which will </w:t>
-      </w:r>
-      <w:r>
-        <w:lastRenderedPageBreak/>
-        <w:t>send out messages in the order they were queued.</w:t>
+        <w:t xml:space="preserve"> method is called, which will send out messages in the order they were queued.</w:t>
       </w:r>
       <w:r>
         <w:t xml:space="preserve"> The </w:t>
@@ -772,7 +797,11 @@
         <w:t xml:space="preserve"> The player is </w:t>
       </w:r>
       <w:r>
-        <w:t xml:space="preserve"> also </w:t>
+        <w:t xml:space="preserve"> </w:t>
+      </w:r>
+      <w:r>
+        <w:lastRenderedPageBreak/>
+        <w:t xml:space="preserve">also </w:t>
       </w:r>
       <w:r>
         <w:t>spawned with a colour</w:t>
@@ -790,7 +819,13 @@
         <w:t xml:space="preserve"> and with a certain radius</w:t>
       </w:r>
       <w:r>
-        <w:t xml:space="preserve"> in the server’s config.</w:t>
+        <w:t xml:space="preserve"> </w:t>
+      </w:r>
+      <w:r>
+        <w:t>taken from</w:t>
+      </w:r>
+      <w:r>
+        <w:t xml:space="preserve"> the server’s config.</w:t>
       </w:r>
       <w:r>
         <w:t xml:space="preserve"> Once created, a </w:t>
@@ -1123,7 +1158,6 @@
                 <w:bCs/>
                 <w:lang w:val="en-US"/>
               </w:rPr>
-              <w:lastRenderedPageBreak/>
               <w:t>Message</w:t>
             </w:r>
           </w:p>
@@ -1593,6 +1627,7 @@
               <w:rPr>
                 <w:lang w:val="en-US"/>
               </w:rPr>
+              <w:lastRenderedPageBreak/>
               <w:t>UPDATE</w:t>
             </w:r>
           </w:p>
@@ -2184,289 +2219,337 @@
         <w:rPr>
           <w:lang w:val="en-US"/>
         </w:rPr>
+        <w:t>discrepancies between what each player sees of the world</w:t>
+      </w:r>
+      <w:r>
+        <w:rPr>
+          <w:lang w:val="en-US"/>
+        </w:rPr>
+        <w:t xml:space="preserve">; it is based on </w:t>
+      </w:r>
+      <w:proofErr w:type="spellStart"/>
+      <w:r>
+        <w:rPr>
+          <w:lang w:val="en-US"/>
+        </w:rPr>
+        <w:t>WebSockets</w:t>
+      </w:r>
+      <w:proofErr w:type="spellEnd"/>
+      <w:r>
+        <w:rPr>
+          <w:lang w:val="en-US"/>
+        </w:rPr>
+        <w:t>, which all modern browsers now support, to transmit data between client and server.</w:t>
+      </w:r>
+    </w:p>
+    <w:p>
+      <w:pPr>
+        <w:rPr>
+          <w:lang w:val="en-US"/>
+        </w:rPr>
+      </w:pPr>
+      <w:r>
+        <w:rPr>
+          <w:lang w:val="en-US"/>
+        </w:rPr>
+        <w:t xml:space="preserve">The second reason is that the config of the client and server can quickly be changed by modifying a single file. </w:t>
+      </w:r>
+      <w:r>
+        <w:rPr>
+          <w:lang w:val="en-US"/>
+        </w:rPr>
+        <w:t>If I want to adjust the maximum mass a world can have, I can adjust the MAX_WORLD_MASS variable. With minimal adjustments</w:t>
+      </w:r>
+      <w:r>
+        <w:rPr>
+          <w:lang w:val="en-US"/>
+        </w:rPr>
+        <w:t xml:space="preserve">, </w:t>
+      </w:r>
+      <w:r>
+        <w:rPr>
+          <w:lang w:val="en-US"/>
+        </w:rPr>
+        <w:t>each config variable</w:t>
+      </w:r>
+      <w:r>
+        <w:rPr>
+          <w:lang w:val="en-US"/>
+        </w:rPr>
+        <w:t xml:space="preserve"> could be</w:t>
+      </w:r>
+      <w:r>
+        <w:rPr>
+          <w:lang w:val="en-US"/>
+        </w:rPr>
+        <w:t xml:space="preserve"> defined by</w:t>
+      </w:r>
+      <w:r>
+        <w:rPr>
+          <w:lang w:val="en-US"/>
+        </w:rPr>
+        <w:t xml:space="preserve"> environment variables in the future, so different servers can have different configurations, for instance: allowing more food on one server than another. </w:t>
+      </w:r>
+    </w:p>
+    <w:p>
+      <w:pPr>
+        <w:rPr>
+          <w:lang w:val="en-US"/>
+        </w:rPr>
+      </w:pPr>
+      <w:r>
+        <w:rPr>
+          <w:lang w:val="en-US"/>
+        </w:rPr>
+        <w:t xml:space="preserve">The final reason </w:t>
+      </w:r>
+      <w:r>
+        <w:rPr>
+          <w:lang w:val="en-US"/>
+        </w:rPr>
+        <w:t>is that the code is structured and organized so it is easy to understand. There are also very few files used in the game</w:t>
+      </w:r>
+      <w:r>
+        <w:rPr>
+          <w:lang w:val="en-US"/>
+        </w:rPr>
+        <w:t xml:space="preserve"> as most of the code for the server is in </w:t>
+      </w:r>
+      <w:proofErr w:type="spellStart"/>
+      <w:r>
+        <w:rPr>
+          <w:lang w:val="en-US"/>
+        </w:rPr>
+        <w:t>src</w:t>
+      </w:r>
+      <w:proofErr w:type="spellEnd"/>
+      <w:r>
+        <w:rPr>
+          <w:lang w:val="en-US"/>
+        </w:rPr>
+        <w:t>/server/game.j</w:t>
+      </w:r>
+      <w:r>
+        <w:rPr>
+          <w:lang w:val="en-US"/>
+        </w:rPr>
+        <w:t xml:space="preserve">s and the client code is in </w:t>
+      </w:r>
+      <w:proofErr w:type="spellStart"/>
+      <w:r>
+        <w:rPr>
+          <w:lang w:val="en-US"/>
+        </w:rPr>
+        <w:t>src</w:t>
+      </w:r>
+      <w:proofErr w:type="spellEnd"/>
+      <w:r>
+        <w:rPr>
+          <w:lang w:val="en-US"/>
+        </w:rPr>
+        <w:t xml:space="preserve">/client/main.js. Due to the structure of the network messages, it is also simple </w:t>
+      </w:r>
+      <w:r>
+        <w:rPr>
+          <w:lang w:val="en-US"/>
+        </w:rPr>
         <w:lastRenderedPageBreak/>
-        <w:t>discrepancies between what each player sees of the world</w:t>
-      </w:r>
-      <w:r>
-        <w:rPr>
-          <w:lang w:val="en-US"/>
-        </w:rPr>
-        <w:t xml:space="preserve">; it is based on </w:t>
+        <w:t>to understand what each message is doing</w:t>
+      </w:r>
+      <w:r>
+        <w:rPr>
+          <w:lang w:val="en-US"/>
+        </w:rPr>
+        <w:t xml:space="preserve"> and where the code for each is in the server and client codebase.</w:t>
+      </w:r>
+      <w:r>
+        <w:rPr>
+          <w:lang w:val="en-US"/>
+        </w:rPr>
+        <w:t xml:space="preserve"> Furthermore, this makes it easy to add new functionality.</w:t>
+      </w:r>
+    </w:p>
+    <w:p>
+      <w:pPr>
+        <w:pStyle w:val="Heading2"/>
+        <w:rPr>
+          <w:lang w:val="en-US"/>
+        </w:rPr>
+      </w:pPr>
+      <w:r>
+        <w:rPr>
+          <w:lang w:val="en-US"/>
+        </w:rPr>
+        <w:t>Improvements</w:t>
+      </w:r>
+    </w:p>
+    <w:p>
+      <w:pPr>
+        <w:rPr>
+          <w:lang w:val="en-US"/>
+        </w:rPr>
+      </w:pPr>
+      <w:r>
+        <w:rPr>
+          <w:lang w:val="en-US"/>
+        </w:rPr>
+        <w:t>There are three areas where the game could be improved</w:t>
+      </w:r>
+      <w:r>
+        <w:rPr>
+          <w:lang w:val="en-US"/>
+        </w:rPr>
+        <w:t>.</w:t>
+      </w:r>
+      <w:r>
+        <w:rPr>
+          <w:lang w:val="en-US"/>
+        </w:rPr>
+        <w:t xml:space="preserve"> Firstly, the graphics. One of the problems I had when developing the game was trying to get a background image to appear that would work even when the camera zooms out. I could not get this working, so it is hard to see when the player is moving given </w:t>
+      </w:r>
+      <w:r>
+        <w:rPr>
+          <w:lang w:val="en-US"/>
+        </w:rPr>
+        <w:t xml:space="preserve">that </w:t>
+      </w:r>
+      <w:r>
+        <w:rPr>
+          <w:lang w:val="en-US"/>
+        </w:rPr>
+        <w:t>there are no reference points: the background is solid white.</w:t>
+      </w:r>
+      <w:r>
+        <w:rPr>
+          <w:lang w:val="en-US"/>
+        </w:rPr>
+        <w:t xml:space="preserve"> I would also have liked to have added</w:t>
+      </w:r>
+      <w:r>
+        <w:rPr>
+          <w:lang w:val="en-US"/>
+        </w:rPr>
+        <w:t xml:space="preserve"> </w:t>
+      </w:r>
+      <w:r>
+        <w:rPr>
+          <w:lang w:val="en-US"/>
+        </w:rPr>
+        <w:t xml:space="preserve">the ability to choose images for a player’s blob, rather than just </w:t>
       </w:r>
       <w:proofErr w:type="spellStart"/>
       <w:r>
         <w:rPr>
           <w:lang w:val="en-US"/>
         </w:rPr>
-        <w:t>WebSockets</w:t>
+        <w:t>colours</w:t>
       </w:r>
       <w:proofErr w:type="spellEnd"/>
       <w:r>
         <w:rPr>
           <w:lang w:val="en-US"/>
         </w:rPr>
-        <w:t>, which all modern browsers now support, to transmit data between client and server.</w:t>
-      </w:r>
-    </w:p>
-    <w:p>
-      <w:pPr>
-        <w:rPr>
-          <w:lang w:val="en-US"/>
-        </w:rPr>
-      </w:pPr>
-      <w:r>
-        <w:rPr>
-          <w:lang w:val="en-US"/>
-        </w:rPr>
-        <w:t xml:space="preserve">The second reason is that the config of the client and server can quickly be changed by modifying a single file. </w:t>
-      </w:r>
-      <w:r>
-        <w:rPr>
-          <w:lang w:val="en-US"/>
-        </w:rPr>
-        <w:t>If I want to adjust the maximum mass a world can have, I can adjust the MAX_WORLD_MASS variable. With minimal adjustments</w:t>
-      </w:r>
-      <w:r>
-        <w:rPr>
-          <w:lang w:val="en-US"/>
-        </w:rPr>
-        <w:t xml:space="preserve">, </w:t>
-      </w:r>
-      <w:r>
-        <w:rPr>
-          <w:lang w:val="en-US"/>
-        </w:rPr>
-        <w:t>each config variable</w:t>
-      </w:r>
-      <w:r>
-        <w:rPr>
-          <w:lang w:val="en-US"/>
-        </w:rPr>
-        <w:t xml:space="preserve"> could be</w:t>
-      </w:r>
-      <w:r>
-        <w:rPr>
-          <w:lang w:val="en-US"/>
-        </w:rPr>
-        <w:t xml:space="preserve"> defined by</w:t>
-      </w:r>
-      <w:r>
-        <w:rPr>
-          <w:lang w:val="en-US"/>
-        </w:rPr>
-        <w:t xml:space="preserve"> environment variables in the future, so different servers can have different configurations, for instance: allowing more food on one server than another. </w:t>
-      </w:r>
-    </w:p>
-    <w:p>
-      <w:pPr>
-        <w:rPr>
-          <w:lang w:val="en-US"/>
-        </w:rPr>
-      </w:pPr>
-      <w:r>
-        <w:rPr>
-          <w:lang w:val="en-US"/>
-        </w:rPr>
-        <w:t xml:space="preserve">The final reason </w:t>
-      </w:r>
-      <w:r>
-        <w:rPr>
-          <w:lang w:val="en-US"/>
-        </w:rPr>
-        <w:t>is that the code is structured and organized so it is easy to understand. There are also very few files used in the game</w:t>
-      </w:r>
-      <w:r>
-        <w:rPr>
-          <w:lang w:val="en-US"/>
-        </w:rPr>
-        <w:t xml:space="preserve"> as most of the code for the server is in </w:t>
+        <w:t>.</w:t>
+      </w:r>
+      <w:r>
+        <w:rPr>
+          <w:lang w:val="en-US"/>
+        </w:rPr>
+        <w:t xml:space="preserve"> </w:t>
+      </w:r>
+    </w:p>
+    <w:p>
+      <w:pPr>
+        <w:rPr>
+          <w:lang w:val="en-US"/>
+        </w:rPr>
+      </w:pPr>
+      <w:r>
+        <w:rPr>
+          <w:lang w:val="en-US"/>
+        </w:rPr>
+        <w:t xml:space="preserve">Another area I would like to improve </w:t>
+      </w:r>
+      <w:r>
+        <w:rPr>
+          <w:lang w:val="en-US"/>
+        </w:rPr>
+        <w:t>on i</w:t>
+      </w:r>
+      <w:r>
+        <w:rPr>
+          <w:lang w:val="en-US"/>
+        </w:rPr>
+        <w:t xml:space="preserve">s the lack of a server browser. At the moment, the client can only connect to one server and there is no matchmaking functionality. Given more time, I would develop a </w:t>
+      </w:r>
+      <w:r>
+        <w:rPr>
+          <w:lang w:val="en-US"/>
+        </w:rPr>
+        <w:t>system for players to choose different servers based on preferences, such as game mode</w:t>
+      </w:r>
+      <w:r>
+        <w:rPr>
+          <w:lang w:val="en-US"/>
+        </w:rPr>
+        <w:t xml:space="preserve"> and </w:t>
+      </w:r>
+      <w:r>
+        <w:rPr>
+          <w:lang w:val="en-US"/>
+        </w:rPr>
+        <w:t>number of players</w:t>
+      </w:r>
+      <w:r>
+        <w:rPr>
+          <w:lang w:val="en-US"/>
+        </w:rPr>
+        <w:t>.</w:t>
+      </w:r>
+      <w:r>
+        <w:rPr>
+          <w:lang w:val="en-US"/>
+        </w:rPr>
+        <w:t xml:space="preserve"> A matchmaking system would also be beneficial too for players that do not want to choose a server to play on.</w:t>
+      </w:r>
+    </w:p>
+    <w:p>
+      <w:pPr>
+        <w:rPr>
+          <w:lang w:val="en-US"/>
+        </w:rPr>
+      </w:pPr>
+      <w:r>
+        <w:rPr>
+          <w:lang w:val="en-US"/>
+        </w:rPr>
+        <w:t xml:space="preserve">The final area for improvement would be more content in the game. A.I. bots would make a nice addition as then players can play by themselves; more game modes would keep the game interesting, such as a battle </w:t>
       </w:r>
       <w:proofErr w:type="spellStart"/>
       <w:r>
         <w:rPr>
           <w:lang w:val="en-US"/>
         </w:rPr>
-        <w:t>src</w:t>
+        <w:t>royale</w:t>
       </w:r>
       <w:proofErr w:type="spellEnd"/>
       <w:r>
         <w:rPr>
           <w:lang w:val="en-US"/>
         </w:rPr>
-        <w:t>/server/game.j</w:t>
-      </w:r>
-      <w:r>
-        <w:rPr>
-          <w:lang w:val="en-US"/>
-        </w:rPr>
-        <w:t xml:space="preserve">s and the client code is in </w:t>
-      </w:r>
-      <w:proofErr w:type="spellStart"/>
-      <w:r>
-        <w:rPr>
-          <w:lang w:val="en-US"/>
-        </w:rPr>
-        <w:t>src</w:t>
-      </w:r>
-      <w:proofErr w:type="spellEnd"/>
-      <w:r>
-        <w:rPr>
-          <w:lang w:val="en-US"/>
-        </w:rPr>
-        <w:t>/client/main.js. Due to the structure of the network messages, it is also simple to understand what each message is doing</w:t>
-      </w:r>
-      <w:r>
-        <w:rPr>
-          <w:lang w:val="en-US"/>
-        </w:rPr>
-        <w:t xml:space="preserve"> and where the code for each is in the server and client codebase.</w:t>
-      </w:r>
-      <w:r>
-        <w:rPr>
-          <w:lang w:val="en-US"/>
-        </w:rPr>
-        <w:t xml:space="preserve"> Furthermore, this makes it easy to add new functionality.</w:t>
-      </w:r>
-    </w:p>
-    <w:p>
-      <w:pPr>
-        <w:pStyle w:val="Heading2"/>
-        <w:rPr>
-          <w:lang w:val="en-US"/>
-        </w:rPr>
-      </w:pPr>
-      <w:r>
-        <w:rPr>
-          <w:lang w:val="en-US"/>
-        </w:rPr>
-        <w:t>Improvements</w:t>
-      </w:r>
-    </w:p>
-    <w:p>
-      <w:pPr>
-        <w:rPr>
-          <w:lang w:val="en-US"/>
-        </w:rPr>
-      </w:pPr>
-      <w:r>
-        <w:rPr>
-          <w:lang w:val="en-US"/>
-        </w:rPr>
-        <w:t>There are three areas where the game could be improved</w:t>
-      </w:r>
-      <w:r>
-        <w:rPr>
-          <w:lang w:val="en-US"/>
-        </w:rPr>
-        <w:t>.</w:t>
-      </w:r>
-      <w:r>
-        <w:rPr>
-          <w:lang w:val="en-US"/>
-        </w:rPr>
-        <w:t xml:space="preserve"> Firstly, the graphics. One of the problems I had when developing the game was trying to get a background image to appear that would work even when the camera zooms out. I could not get this working, so it is hard to see when the player is moving given there are no reference points: the background is solid white.</w:t>
-      </w:r>
-      <w:r>
-        <w:rPr>
-          <w:lang w:val="en-US"/>
-        </w:rPr>
-        <w:t xml:space="preserve"> I would also have liked to have added</w:t>
-      </w:r>
-      <w:r>
-        <w:rPr>
-          <w:lang w:val="en-US"/>
-        </w:rPr>
-        <w:t xml:space="preserve"> </w:t>
-      </w:r>
-      <w:r>
-        <w:rPr>
-          <w:lang w:val="en-US"/>
-        </w:rPr>
-        <w:t xml:space="preserve">the ability to choose images for a player’s blob, rather than just </w:t>
-      </w:r>
-      <w:proofErr w:type="spellStart"/>
-      <w:r>
-        <w:rPr>
-          <w:lang w:val="en-US"/>
-        </w:rPr>
-        <w:t>colours</w:t>
-      </w:r>
-      <w:proofErr w:type="spellEnd"/>
-      <w:r>
-        <w:rPr>
-          <w:lang w:val="en-US"/>
-        </w:rPr>
-        <w:t>.</w:t>
-      </w:r>
-      <w:r>
-        <w:rPr>
-          <w:lang w:val="en-US"/>
-        </w:rPr>
-        <w:t xml:space="preserve"> Animations would be a nice feature to have, such as when </w:t>
-      </w:r>
-    </w:p>
-    <w:p>
-      <w:pPr>
-        <w:rPr>
-          <w:lang w:val="en-US"/>
-        </w:rPr>
-      </w:pPr>
-      <w:r>
-        <w:rPr>
-          <w:lang w:val="en-US"/>
-        </w:rPr>
-        <w:t xml:space="preserve">Another area I would like to improve </w:t>
-      </w:r>
-      <w:r>
-        <w:rPr>
-          <w:lang w:val="en-US"/>
-        </w:rPr>
-        <w:t>on i</w:t>
-      </w:r>
-      <w:r>
-        <w:rPr>
-          <w:lang w:val="en-US"/>
-        </w:rPr>
-        <w:t xml:space="preserve">s </w:t>
-      </w:r>
-      <w:r>
-        <w:rPr>
-          <w:lang w:val="en-US"/>
-        </w:rPr>
-        <w:t xml:space="preserve">the lack of interpolated values when rendering moving blobs. If messages are being received slowly from the </w:t>
-      </w:r>
-      <w:r>
-        <w:rPr>
-          <w:lang w:val="en-US"/>
-        </w:rPr>
-        <w:t>server, the blobs’ movement will appear jerky at times. With interpolated values, the client can guess where the blob may be between updates, making the experience much smoother for the player.</w:t>
-      </w:r>
-    </w:p>
-    <w:p>
-      <w:pPr>
-        <w:rPr>
-          <w:lang w:val="en-US"/>
-        </w:rPr>
-      </w:pPr>
-      <w:r>
-        <w:rPr>
-          <w:lang w:val="en-US"/>
-        </w:rPr>
-        <w:t xml:space="preserve">The final area for improvement would be more content in the game. A.I. bots would make a nice addition as then players can play by themselves; more game modes would keep the game interesting, such as a battle </w:t>
-      </w:r>
-      <w:proofErr w:type="spellStart"/>
-      <w:r>
-        <w:rPr>
-          <w:lang w:val="en-US"/>
-        </w:rPr>
-        <w:t>royale</w:t>
-      </w:r>
-      <w:proofErr w:type="spellEnd"/>
-      <w:r>
-        <w:rPr>
-          <w:lang w:val="en-US"/>
-        </w:rPr>
-        <w:t xml:space="preserve"> mode; different types of edible objects. In the original agar.io game they have viruses, which, when eaten, will burst the player into many pieces. This sort of object would be a great addition to blob.io.</w:t>
+        <w:t xml:space="preserve"> mode; different types of edible objects. In the original agar.io game they have viruses, which, when eaten, will burst the player into many pieces</w:t>
+      </w:r>
+      <w:r>
+        <w:rPr>
+          <w:lang w:val="en-US"/>
+        </w:rPr>
+        <w:t xml:space="preserve"> – similar features to this would add a lot to this game. </w:t>
+      </w:r>
+      <w:r>
+        <w:rPr>
+          <w:lang w:val="en-US"/>
+        </w:rPr>
+        <w:t>Finally, more sounds effects, animations and different images would also make the game more interesting and varied.</w:t>
       </w:r>
     </w:p>
     <w:p>
@@ -2635,7 +2718,6 @@
         <w:rPr>
           <w:lang w:val="en-US"/>
         </w:rPr>
-        <w:lastRenderedPageBreak/>
         <w:t>Individual contribution</w:t>
       </w:r>
     </w:p>
@@ -4069,7 +4151,7 @@
 </file>
 
 <file path=customXml/itemProps1.xml><?xml version="1.0" encoding="utf-8"?>
-<ds:datastoreItem xmlns:ds="http://schemas.openxmlformats.org/officeDocument/2006/customXml" ds:itemID="{429EFD54-CBED-4402-B195-FBD47C6F1211}">
+<ds:datastoreItem xmlns:ds="http://schemas.openxmlformats.org/officeDocument/2006/customXml" ds:itemID="{65F16FEB-95CC-4F1D-9FB4-7ABA0E3B0ACF}">
   <ds:schemaRefs>
     <ds:schemaRef ds:uri="http://schemas.openxmlformats.org/officeDocument/2006/bibliography"/>
   </ds:schemaRefs>

</xml_diff>